<commit_message>
Add data analysis portion to presentation file
</commit_message>
<xml_diff>
--- a/Resources/Final_Project_Script.docx
+++ b/Resources/Final_Project_Script.docx
@@ -163,23 +163,21 @@
           <w:rFonts w:ascii="Segoe UI" w:hAnsi="Segoe UI" w:cs="Segoe UI"/>
           <w:color w:val="24292F"/>
         </w:rPr>
-        <w:t xml:space="preserve">. The dataset was originally scraped from the IMDB website. IMBD is an online database that contains information related to movies, TV series, video games, as well as streaming content. This particular </w:t>
-      </w:r>
-      <w:proofErr w:type="spellStart"/>
-      <w:r>
-        <w:rPr>
-          <w:rFonts w:ascii="Segoe UI" w:hAnsi="Segoe UI" w:cs="Segoe UI"/>
-          <w:color w:val="24292F"/>
-        </w:rPr>
-        <w:t>datset</w:t>
-      </w:r>
-      <w:proofErr w:type="spellEnd"/>
-      <w:r>
-        <w:rPr>
-          <w:rFonts w:ascii="Segoe UI" w:hAnsi="Segoe UI" w:cs="Segoe UI"/>
-          <w:color w:val="24292F"/>
-        </w:rPr>
-        <w:t xml:space="preserve"> caught our eyes because it is </w:t>
+        <w:t>. The dataset was originally scraped from the IMDB website. IMBD is an online database that contains information related to movies, TV series, video games, as well as streaming content. This particular dat</w:t>
+      </w:r>
+      <w:r>
+        <w:rPr>
+          <w:rFonts w:ascii="Segoe UI" w:hAnsi="Segoe UI" w:cs="Segoe UI"/>
+          <w:color w:val="24292F"/>
+        </w:rPr>
+        <w:t>a</w:t>
+      </w:r>
+      <w:r>
+        <w:rPr>
+          <w:rFonts w:ascii="Segoe UI" w:hAnsi="Segoe UI" w:cs="Segoe UI"/>
+          <w:color w:val="24292F"/>
+        </w:rPr>
+        <w:t xml:space="preserve">set caught our eyes because it is </w:t>
       </w:r>
       <w:proofErr w:type="gramStart"/>
       <w:r>
@@ -248,6 +246,307 @@
         </w:rPr>
         <w:t>.</w:t>
       </w:r>
+    </w:p>
+    <w:p>
+      <w:pPr>
+        <w:pStyle w:val="NormalWeb"/>
+        <w:shd w:val="clear" w:color="auto" w:fill="FFFFFF"/>
+        <w:spacing w:before="0" w:beforeAutospacing="0" w:after="0" w:afterAutospacing="0"/>
+        <w:rPr>
+          <w:rFonts w:ascii="Segoe UI" w:hAnsi="Segoe UI" w:cs="Segoe UI"/>
+          <w:color w:val="24292F"/>
+        </w:rPr>
+      </w:pPr>
+      <w:r>
+        <w:rPr>
+          <w:rFonts w:ascii="Segoe UI" w:hAnsi="Segoe UI" w:cs="Segoe UI"/>
+          <w:color w:val="24292F"/>
+        </w:rPr>
+        <w:t>Initial</w:t>
+      </w:r>
+      <w:r>
+        <w:rPr>
+          <w:rFonts w:ascii="Segoe UI" w:hAnsi="Segoe UI" w:cs="Segoe UI"/>
+          <w:color w:val="24292F"/>
+        </w:rPr>
+        <w:t xml:space="preserve"> cleaning of the movie dataset from Kaggle included removing any rows with null values. The released column contained both the date of the movie's release and the country of release. To obtain the release date only, we used the </w:t>
+      </w:r>
+      <w:proofErr w:type="spellStart"/>
+      <w:proofErr w:type="gramStart"/>
+      <w:r>
+        <w:rPr>
+          <w:rStyle w:val="HTMLCode"/>
+          <w:rFonts w:ascii="Consolas" w:hAnsi="Consolas"/>
+          <w:color w:val="24292F"/>
+        </w:rPr>
+        <w:t>str.replace</w:t>
+      </w:r>
+      <w:proofErr w:type="spellEnd"/>
+      <w:proofErr w:type="gramEnd"/>
+      <w:r>
+        <w:rPr>
+          <w:rFonts w:ascii="Segoe UI" w:hAnsi="Segoe UI" w:cs="Segoe UI"/>
+          <w:color w:val="24292F"/>
+        </w:rPr>
+        <w:t xml:space="preserve"> method and </w:t>
+      </w:r>
+      <w:proofErr w:type="spellStart"/>
+      <w:r>
+        <w:rPr>
+          <w:rFonts w:ascii="Segoe UI" w:hAnsi="Segoe UI" w:cs="Segoe UI"/>
+          <w:color w:val="24292F"/>
+        </w:rPr>
+        <w:t>RegEx</w:t>
+      </w:r>
+      <w:proofErr w:type="spellEnd"/>
+      <w:r>
+        <w:rPr>
+          <w:rFonts w:ascii="Segoe UI" w:hAnsi="Segoe UI" w:cs="Segoe UI"/>
+          <w:color w:val="24292F"/>
+        </w:rPr>
+        <w:t>, then converted the date to the month only using pandas </w:t>
+      </w:r>
+      <w:proofErr w:type="spellStart"/>
+      <w:r>
+        <w:rPr>
+          <w:rStyle w:val="HTMLCode"/>
+          <w:rFonts w:ascii="Consolas" w:hAnsi="Consolas"/>
+          <w:color w:val="24292F"/>
+        </w:rPr>
+        <w:t>dt.month</w:t>
+      </w:r>
+      <w:proofErr w:type="spellEnd"/>
+      <w:r>
+        <w:rPr>
+          <w:rFonts w:ascii="Segoe UI" w:hAnsi="Segoe UI" w:cs="Segoe UI"/>
+          <w:color w:val="24292F"/>
+        </w:rPr>
+        <w:t xml:space="preserve">. Since the dataset contains monetary </w:t>
+      </w:r>
+      <w:r>
+        <w:rPr>
+          <w:rFonts w:ascii="Segoe UI" w:hAnsi="Segoe UI" w:cs="Segoe UI"/>
+          <w:color w:val="24292F"/>
+        </w:rPr>
+        <w:t>information</w:t>
+      </w:r>
+      <w:r>
+        <w:rPr>
+          <w:rFonts w:ascii="Segoe UI" w:hAnsi="Segoe UI" w:cs="Segoe UI"/>
+          <w:color w:val="24292F"/>
+        </w:rPr>
+        <w:t xml:space="preserve"> in the budget and gross revenue columns spanning movies released from 1980 to 2020, we wanted to account for inflation. To do this, we used the </w:t>
+      </w:r>
+      <w:proofErr w:type="spellStart"/>
+      <w:proofErr w:type="gramStart"/>
+      <w:r>
+        <w:rPr>
+          <w:rStyle w:val="HTMLCode"/>
+          <w:rFonts w:ascii="Consolas" w:hAnsi="Consolas"/>
+          <w:color w:val="24292F"/>
+        </w:rPr>
+        <w:t>cpi.inflate</w:t>
+      </w:r>
+      <w:proofErr w:type="spellEnd"/>
+      <w:proofErr w:type="gramEnd"/>
+      <w:r>
+        <w:rPr>
+          <w:rFonts w:ascii="Segoe UI" w:hAnsi="Segoe UI" w:cs="Segoe UI"/>
+          <w:color w:val="24292F"/>
+        </w:rPr>
+        <w:t> from a python library that adjusts U.S. dollars for inflation using the Consumer Price Index.</w:t>
+      </w:r>
+    </w:p>
+    <w:p>
+      <w:pPr>
+        <w:pStyle w:val="NormalWeb"/>
+        <w:shd w:val="clear" w:color="auto" w:fill="FFFFFF"/>
+        <w:spacing w:before="0" w:beforeAutospacing="0" w:after="0" w:afterAutospacing="0"/>
+        <w:rPr>
+          <w:rFonts w:ascii="Segoe UI" w:hAnsi="Segoe UI" w:cs="Segoe UI"/>
+          <w:color w:val="24292F"/>
+        </w:rPr>
+      </w:pPr>
+      <w:r>
+        <w:rPr>
+          <w:rFonts w:ascii="Segoe UI" w:hAnsi="Segoe UI" w:cs="Segoe UI"/>
+          <w:color w:val="24292F"/>
+        </w:rPr>
+        <w:t xml:space="preserve">When pulling data tables from our database, we merged the movies table with the </w:t>
+      </w:r>
+      <w:proofErr w:type="spellStart"/>
+      <w:r>
+        <w:rPr>
+          <w:rFonts w:ascii="Segoe UI" w:hAnsi="Segoe UI" w:cs="Segoe UI"/>
+          <w:color w:val="24292F"/>
+        </w:rPr>
+        <w:t>released_dayofweek</w:t>
+      </w:r>
+      <w:proofErr w:type="spellEnd"/>
+      <w:r>
+        <w:rPr>
+          <w:rFonts w:ascii="Segoe UI" w:hAnsi="Segoe UI" w:cs="Segoe UI"/>
+          <w:color w:val="24292F"/>
+        </w:rPr>
+        <w:t xml:space="preserve"> to obtain the day of week each movie was released. Additionally, we merged the </w:t>
+      </w:r>
+      <w:proofErr w:type="spellStart"/>
+      <w:r>
+        <w:rPr>
+          <w:rFonts w:ascii="Segoe UI" w:hAnsi="Segoe UI" w:cs="Segoe UI"/>
+          <w:color w:val="24292F"/>
+        </w:rPr>
+        <w:t>actors_bday</w:t>
+      </w:r>
+      <w:proofErr w:type="spellEnd"/>
+      <w:r>
+        <w:rPr>
+          <w:rFonts w:ascii="Segoe UI" w:hAnsi="Segoe UI" w:cs="Segoe UI"/>
+          <w:color w:val="24292F"/>
+        </w:rPr>
+        <w:t xml:space="preserve"> with the </w:t>
+      </w:r>
+      <w:proofErr w:type="spellStart"/>
+      <w:r>
+        <w:rPr>
+          <w:rFonts w:ascii="Segoe UI" w:hAnsi="Segoe UI" w:cs="Segoe UI"/>
+          <w:color w:val="24292F"/>
+        </w:rPr>
+        <w:t>actor_awards</w:t>
+      </w:r>
+      <w:proofErr w:type="spellEnd"/>
+      <w:r>
+        <w:rPr>
+          <w:rFonts w:ascii="Segoe UI" w:hAnsi="Segoe UI" w:cs="Segoe UI"/>
+          <w:color w:val="24292F"/>
+        </w:rPr>
+        <w:t xml:space="preserve"> table to essentially create a profile for each movie's starring actor. Since the information scraped from Wikipedia's Academy Awards included all actors who received a nomination or award since 1921, any actor </w:t>
+      </w:r>
+      <w:r>
+        <w:rPr>
+          <w:rFonts w:ascii="Segoe UI" w:hAnsi="Segoe UI" w:cs="Segoe UI"/>
+          <w:color w:val="24292F"/>
+        </w:rPr>
+        <w:lastRenderedPageBreak/>
+        <w:t xml:space="preserve">who did not have a value in the </w:t>
+      </w:r>
+      <w:proofErr w:type="spellStart"/>
+      <w:r>
+        <w:rPr>
+          <w:rFonts w:ascii="Segoe UI" w:hAnsi="Segoe UI" w:cs="Segoe UI"/>
+          <w:color w:val="24292F"/>
+        </w:rPr>
+        <w:t>actor_awards</w:t>
+      </w:r>
+      <w:proofErr w:type="spellEnd"/>
+      <w:r>
+        <w:rPr>
+          <w:rFonts w:ascii="Segoe UI" w:hAnsi="Segoe UI" w:cs="Segoe UI"/>
+          <w:color w:val="24292F"/>
+        </w:rPr>
+        <w:t xml:space="preserve"> table is reasoned to have neither been nominated nor awarded and their values were filled with 0's accordingly. These two </w:t>
+      </w:r>
+      <w:proofErr w:type="spellStart"/>
+      <w:r>
+        <w:rPr>
+          <w:rFonts w:ascii="Segoe UI" w:hAnsi="Segoe UI" w:cs="Segoe UI"/>
+          <w:color w:val="24292F"/>
+        </w:rPr>
+        <w:t>dataframes</w:t>
+      </w:r>
+      <w:proofErr w:type="spellEnd"/>
+      <w:r>
+        <w:rPr>
+          <w:rFonts w:ascii="Segoe UI" w:hAnsi="Segoe UI" w:cs="Segoe UI"/>
+          <w:color w:val="24292F"/>
+        </w:rPr>
+        <w:t xml:space="preserve"> were then merged to create the final dataset including the cleaned information for movies and actors. Upon </w:t>
+      </w:r>
+      <w:r>
+        <w:rPr>
+          <w:rFonts w:ascii="Segoe UI" w:hAnsi="Segoe UI" w:cs="Segoe UI"/>
+          <w:color w:val="24292F"/>
+        </w:rPr>
+        <w:t>investigation</w:t>
+      </w:r>
+      <w:r>
+        <w:rPr>
+          <w:rFonts w:ascii="Segoe UI" w:hAnsi="Segoe UI" w:cs="Segoe UI"/>
+          <w:color w:val="24292F"/>
+        </w:rPr>
+        <w:t xml:space="preserve">, we removed movies with the following ratings: NC-17, Not Rated, TV-MA, Unrated, and X. These movies made up a small portion of the sample and were likely to skew our results since we were focusing on theater releases. Since some columns had numerous unique values, to prepare for the machine learning, we binned the following data: genre, director, writer, star, and company. Additionally, the purpose of obtaining the birthdate of each actor was to find their age at the time of the movie's release. We used their birthdate and the release date to find the age. The following information in our data were categorical: rating, genre, director, writer, star, company, </w:t>
+      </w:r>
+      <w:proofErr w:type="spellStart"/>
+      <w:r>
+        <w:rPr>
+          <w:rFonts w:ascii="Segoe UI" w:hAnsi="Segoe UI" w:cs="Segoe UI"/>
+          <w:color w:val="24292F"/>
+        </w:rPr>
+        <w:t>released_month</w:t>
+      </w:r>
+      <w:proofErr w:type="spellEnd"/>
+      <w:r>
+        <w:rPr>
+          <w:rFonts w:ascii="Segoe UI" w:hAnsi="Segoe UI" w:cs="Segoe UI"/>
+          <w:color w:val="24292F"/>
+        </w:rPr>
+        <w:t xml:space="preserve">, and weekday. We used </w:t>
+      </w:r>
+      <w:proofErr w:type="spellStart"/>
+      <w:r>
+        <w:rPr>
+          <w:rFonts w:ascii="Segoe UI" w:hAnsi="Segoe UI" w:cs="Segoe UI"/>
+          <w:color w:val="24292F"/>
+        </w:rPr>
+        <w:t>Sklearn's</w:t>
+      </w:r>
+      <w:proofErr w:type="spellEnd"/>
+      <w:r>
+        <w:rPr>
+          <w:rFonts w:ascii="Segoe UI" w:hAnsi="Segoe UI" w:cs="Segoe UI"/>
+          <w:color w:val="24292F"/>
+        </w:rPr>
+        <w:t> </w:t>
+      </w:r>
+      <w:proofErr w:type="spellStart"/>
+      <w:r>
+        <w:rPr>
+          <w:rStyle w:val="HTMLCode"/>
+          <w:rFonts w:ascii="Consolas" w:hAnsi="Consolas"/>
+          <w:color w:val="24292F"/>
+        </w:rPr>
+        <w:t>OneHotEncoder</w:t>
+      </w:r>
+      <w:proofErr w:type="spellEnd"/>
+      <w:r>
+        <w:rPr>
+          <w:rFonts w:ascii="Segoe UI" w:hAnsi="Segoe UI" w:cs="Segoe UI"/>
+          <w:color w:val="24292F"/>
+        </w:rPr>
+        <w:t> to encode these data columns so we could feed them to our model.</w:t>
+      </w:r>
+    </w:p>
+    <w:p>
+      <w:pPr>
+        <w:pStyle w:val="NormalWeb"/>
+        <w:shd w:val="clear" w:color="auto" w:fill="FFFFFF"/>
+        <w:spacing w:before="0" w:beforeAutospacing="0" w:after="240" w:afterAutospacing="0"/>
+        <w:rPr>
+          <w:rFonts w:ascii="Segoe UI" w:hAnsi="Segoe UI" w:cs="Segoe UI"/>
+          <w:color w:val="24292F"/>
+        </w:rPr>
+      </w:pPr>
+    </w:p>
+    <w:p>
+      <w:pPr>
+        <w:pStyle w:val="NormalWeb"/>
+        <w:shd w:val="clear" w:color="auto" w:fill="FFFFFF"/>
+        <w:spacing w:before="0" w:beforeAutospacing="0" w:after="240" w:afterAutospacing="0"/>
+        <w:rPr>
+          <w:rFonts w:ascii="Segoe UI" w:hAnsi="Segoe UI" w:cs="Segoe UI"/>
+          <w:color w:val="24292F"/>
+        </w:rPr>
+      </w:pPr>
     </w:p>
     <w:p>
       <w:pPr>
@@ -1624,6 +1923,19 @@
       <w:u w:val="single"/>
     </w:rPr>
   </w:style>
+  <w:style w:type="character" w:styleId="HTMLCode">
+    <w:name w:val="HTML Code"/>
+    <w:basedOn w:val="DefaultParagraphFont"/>
+    <w:uiPriority w:val="99"/>
+    <w:semiHidden/>
+    <w:unhideWhenUsed/>
+    <w:rsid w:val="00A878BB"/>
+    <w:rPr>
+      <w:rFonts w:ascii="Courier New" w:eastAsia="Times New Roman" w:hAnsi="Courier New" w:cs="Courier New"/>
+      <w:sz w:val="20"/>
+      <w:szCs w:val="20"/>
+    </w:rPr>
+  </w:style>
 </w:styles>
 </file>
 

</xml_diff>

<commit_message>
Update edits for spelling errors
</commit_message>
<xml_diff>
--- a/Resources/Final_Project_Script.docx
+++ b/Resources/Final_Project_Script.docx
@@ -146,7 +146,28 @@
           <w:rFonts w:ascii="Segoe UI" w:hAnsi="Segoe UI" w:cs="Segoe UI"/>
           <w:color w:val="24292F"/>
         </w:rPr>
-        <w:t>We obtained our main movie dataset from </w:t>
+        <w:t xml:space="preserve">The </w:t>
+      </w:r>
+      <w:r>
+        <w:rPr>
+          <w:rFonts w:ascii="Segoe UI" w:hAnsi="Segoe UI" w:cs="Segoe UI"/>
+          <w:color w:val="24292F"/>
+        </w:rPr>
+        <w:t xml:space="preserve">main movie dataset </w:t>
+      </w:r>
+      <w:r>
+        <w:rPr>
+          <w:rFonts w:ascii="Segoe UI" w:hAnsi="Segoe UI" w:cs="Segoe UI"/>
+          <w:color w:val="24292F"/>
+        </w:rPr>
+        <w:t>was found on</w:t>
+      </w:r>
+      <w:r>
+        <w:rPr>
+          <w:rFonts w:ascii="Segoe UI" w:hAnsi="Segoe UI" w:cs="Segoe UI"/>
+          <w:color w:val="24292F"/>
+        </w:rPr>
+        <w:t> </w:t>
       </w:r>
       <w:hyperlink r:id="rId5" w:history="1">
         <w:r>
@@ -269,7 +290,23 @@
           <w:rFonts w:ascii="Segoe UI" w:hAnsi="Segoe UI" w:cs="Segoe UI"/>
           <w:color w:val="24292F"/>
         </w:rPr>
-        <w:t xml:space="preserve"> cleaning of the movie dataset from Kaggle included removing any rows with null values. The released column contained both the date of the movie's release and the country of release. To obtain the release date only, we used the </w:t>
+        <w:t xml:space="preserve"> cleaning of the movie dataset from Kaggle included </w:t>
+      </w:r>
+      <w:proofErr w:type="gramStart"/>
+      <w:r>
+        <w:rPr>
+          <w:rFonts w:ascii="Segoe UI" w:hAnsi="Segoe UI" w:cs="Segoe UI"/>
+          <w:color w:val="24292F"/>
+        </w:rPr>
+        <w:t>removing  null</w:t>
+      </w:r>
+      <w:proofErr w:type="gramEnd"/>
+      <w:r>
+        <w:rPr>
+          <w:rFonts w:ascii="Segoe UI" w:hAnsi="Segoe UI" w:cs="Segoe UI"/>
+          <w:color w:val="24292F"/>
+        </w:rPr>
+        <w:t xml:space="preserve"> values. The released column contained both the date of the movie's release and the country of release. To obtain the release date only, we used the </w:t>
       </w:r>
       <w:proofErr w:type="spellStart"/>
       <w:proofErr w:type="gramStart"/>
@@ -536,6 +573,149 @@
           <w:color w:val="24292F"/>
         </w:rPr>
       </w:pPr>
+    </w:p>
+    <w:p>
+      <w:pPr>
+        <w:pStyle w:val="NormalWeb"/>
+        <w:shd w:val="clear" w:color="auto" w:fill="FFFFFF"/>
+        <w:spacing w:before="0" w:beforeAutospacing="0" w:after="240" w:afterAutospacing="0"/>
+        <w:rPr>
+          <w:rFonts w:ascii="Segoe UI" w:hAnsi="Segoe UI" w:cs="Segoe UI"/>
+          <w:color w:val="24292F"/>
+        </w:rPr>
+      </w:pPr>
+      <w:r>
+        <w:rPr>
+          <w:rFonts w:ascii="Segoe UI" w:hAnsi="Segoe UI" w:cs="Segoe UI"/>
+          <w:color w:val="24292F"/>
+          <w:shd w:val="clear" w:color="auto" w:fill="FFFFFF"/>
+        </w:rPr>
+        <w:t xml:space="preserve">We have chosen to use a PostgreSQL database for this project that will be created and maintained locally. Our database contains four tables: movies, </w:t>
+      </w:r>
+      <w:proofErr w:type="spellStart"/>
+      <w:r>
+        <w:rPr>
+          <w:rFonts w:ascii="Segoe UI" w:hAnsi="Segoe UI" w:cs="Segoe UI"/>
+          <w:color w:val="24292F"/>
+          <w:shd w:val="clear" w:color="auto" w:fill="FFFFFF"/>
+        </w:rPr>
+        <w:t>actor_awards</w:t>
+      </w:r>
+      <w:proofErr w:type="spellEnd"/>
+      <w:r>
+        <w:rPr>
+          <w:rFonts w:ascii="Segoe UI" w:hAnsi="Segoe UI" w:cs="Segoe UI"/>
+          <w:color w:val="24292F"/>
+          <w:shd w:val="clear" w:color="auto" w:fill="FFFFFF"/>
+        </w:rPr>
+        <w:t xml:space="preserve">, </w:t>
+      </w:r>
+      <w:proofErr w:type="spellStart"/>
+      <w:r>
+        <w:rPr>
+          <w:rFonts w:ascii="Segoe UI" w:hAnsi="Segoe UI" w:cs="Segoe UI"/>
+          <w:color w:val="24292F"/>
+          <w:shd w:val="clear" w:color="auto" w:fill="FFFFFF"/>
+        </w:rPr>
+        <w:t>actor_bday</w:t>
+      </w:r>
+      <w:proofErr w:type="spellEnd"/>
+      <w:r>
+        <w:rPr>
+          <w:rFonts w:ascii="Segoe UI" w:hAnsi="Segoe UI" w:cs="Segoe UI"/>
+          <w:color w:val="24292F"/>
+          <w:shd w:val="clear" w:color="auto" w:fill="FFFFFF"/>
+        </w:rPr>
+        <w:t xml:space="preserve">, and </w:t>
+      </w:r>
+      <w:proofErr w:type="spellStart"/>
+      <w:r>
+        <w:rPr>
+          <w:rFonts w:ascii="Segoe UI" w:hAnsi="Segoe UI" w:cs="Segoe UI"/>
+          <w:color w:val="24292F"/>
+          <w:shd w:val="clear" w:color="auto" w:fill="FFFFFF"/>
+        </w:rPr>
+        <w:t>released_dayofweek</w:t>
+      </w:r>
+      <w:proofErr w:type="spellEnd"/>
+      <w:r>
+        <w:rPr>
+          <w:rFonts w:ascii="Segoe UI" w:hAnsi="Segoe UI" w:cs="Segoe UI"/>
+          <w:color w:val="24292F"/>
+          <w:shd w:val="clear" w:color="auto" w:fill="FFFFFF"/>
+        </w:rPr>
+        <w:t xml:space="preserve">. The movies table contains the cleaned dataset obtained from Kaggle. The </w:t>
+      </w:r>
+      <w:proofErr w:type="spellStart"/>
+      <w:r>
+        <w:rPr>
+          <w:rFonts w:ascii="Segoe UI" w:hAnsi="Segoe UI" w:cs="Segoe UI"/>
+          <w:color w:val="24292F"/>
+          <w:shd w:val="clear" w:color="auto" w:fill="FFFFFF"/>
+        </w:rPr>
+        <w:t>a</w:t>
+      </w:r>
+      <w:r>
+        <w:rPr>
+          <w:rFonts w:ascii="Segoe UI" w:hAnsi="Segoe UI" w:cs="Segoe UI"/>
+          <w:color w:val="24292F"/>
+          <w:shd w:val="clear" w:color="auto" w:fill="FFFFFF"/>
+        </w:rPr>
+        <w:t>c</w:t>
+      </w:r>
+      <w:r>
+        <w:rPr>
+          <w:rFonts w:ascii="Segoe UI" w:hAnsi="Segoe UI" w:cs="Segoe UI"/>
+          <w:color w:val="24292F"/>
+          <w:shd w:val="clear" w:color="auto" w:fill="FFFFFF"/>
+        </w:rPr>
+        <w:t>tor_awards</w:t>
+      </w:r>
+      <w:proofErr w:type="spellEnd"/>
+      <w:r>
+        <w:rPr>
+          <w:rFonts w:ascii="Segoe UI" w:hAnsi="Segoe UI" w:cs="Segoe UI"/>
+          <w:color w:val="24292F"/>
+          <w:shd w:val="clear" w:color="auto" w:fill="FFFFFF"/>
+        </w:rPr>
+        <w:t xml:space="preserve"> table consists of the number of Academy Award nominations and awards. This table can be merged with the movies table to determine the prominence of the movie's leading actor. The </w:t>
+      </w:r>
+      <w:proofErr w:type="spellStart"/>
+      <w:r>
+        <w:rPr>
+          <w:rFonts w:ascii="Segoe UI" w:hAnsi="Segoe UI" w:cs="Segoe UI"/>
+          <w:color w:val="24292F"/>
+          <w:shd w:val="clear" w:color="auto" w:fill="FFFFFF"/>
+        </w:rPr>
+        <w:t>actor_bdays</w:t>
+      </w:r>
+      <w:proofErr w:type="spellEnd"/>
+      <w:r>
+        <w:rPr>
+          <w:rFonts w:ascii="Segoe UI" w:hAnsi="Segoe UI" w:cs="Segoe UI"/>
+          <w:color w:val="24292F"/>
+          <w:shd w:val="clear" w:color="auto" w:fill="FFFFFF"/>
+        </w:rPr>
+        <w:t xml:space="preserve"> table contains the actors' birthdates, this is used to determine the age of the leading actor when the movie was released. Lastly, the </w:t>
+      </w:r>
+      <w:proofErr w:type="spellStart"/>
+      <w:r>
+        <w:rPr>
+          <w:rFonts w:ascii="Segoe UI" w:hAnsi="Segoe UI" w:cs="Segoe UI"/>
+          <w:color w:val="24292F"/>
+          <w:shd w:val="clear" w:color="auto" w:fill="FFFFFF"/>
+        </w:rPr>
+        <w:t>released_dayofweek</w:t>
+      </w:r>
+      <w:proofErr w:type="spellEnd"/>
+      <w:r>
+        <w:rPr>
+          <w:rFonts w:ascii="Segoe UI" w:hAnsi="Segoe UI" w:cs="Segoe UI"/>
+          <w:color w:val="24292F"/>
+          <w:shd w:val="clear" w:color="auto" w:fill="FFFFFF"/>
+        </w:rPr>
+        <w:t xml:space="preserve"> table contains the day of week that each movie from the movies table was released.</w:t>
+      </w:r>
     </w:p>
     <w:p>
       <w:pPr>

</xml_diff>

<commit_message>
Adding Final Project Script
</commit_message>
<xml_diff>
--- a/Resources/Final_Project_Script.docx
+++ b/Resources/Final_Project_Script.docx
@@ -4,10 +4,6 @@
   <w:body>
     <w:p>
       <w:pPr>
-        <w:numPr>
-          <w:ilvl w:val="0"/>
-          <w:numId w:val="1"/>
-        </w:numPr>
         <w:spacing w:after="0" w:line="240" w:lineRule="auto"/>
         <w:textAlignment w:val="baseline"/>
         <w:rPr>
@@ -37,6 +33,13 @@
           <w:szCs w:val="24"/>
         </w:rPr>
       </w:pPr>
+      <w:r>
+        <w:rPr>
+          <w:rFonts w:ascii="Arial" w:eastAsia="Times New Roman" w:hAnsi="Arial" w:cs="Arial"/>
+          <w:color w:val="000000"/>
+        </w:rPr>
+        <w:t xml:space="preserve">Hello &amp; welcome. My name is Patrick Dobry and I represent Group 6. Our team members are Kylie Hicks, Kaiya Hull &amp; David Hyde. </w:t>
+      </w:r>
       <w:r>
         <w:rPr>
           <w:rFonts w:ascii="Arial" w:eastAsia="Times New Roman" w:hAnsi="Arial" w:cs="Arial"/>
@@ -52,9 +55,8 @@
           <w:szCs w:val="24"/>
           <w:shd w:val="clear" w:color="auto" w:fill="FFFFFF"/>
         </w:rPr>
-        <w:t xml:space="preserve">The type of regression models we consider using </w:t>
-      </w:r>
-      <w:proofErr w:type="gramStart"/>
+        <w:t>The type of regression models we consider</w:t>
+      </w:r>
       <w:r>
         <w:rPr>
           <w:rFonts w:ascii="Arial" w:eastAsia="Times New Roman" w:hAnsi="Arial" w:cs="Arial"/>
@@ -63,9 +65,8 @@
           <w:szCs w:val="24"/>
           <w:shd w:val="clear" w:color="auto" w:fill="FFFFFF"/>
         </w:rPr>
-        <w:t>include:</w:t>
-      </w:r>
-      <w:proofErr w:type="gramEnd"/>
+        <w:t>ed</w:t>
+      </w:r>
       <w:r>
         <w:rPr>
           <w:rFonts w:ascii="Arial" w:eastAsia="Times New Roman" w:hAnsi="Arial" w:cs="Arial"/>
@@ -74,7 +75,77 @@
           <w:szCs w:val="24"/>
           <w:shd w:val="clear" w:color="auto" w:fill="FFFFFF"/>
         </w:rPr>
-        <w:t xml:space="preserve"> Linear Regression, Lasso, and Ridge Regression. We will also have a dashboard with a user interface that allows users to enter details regarding a pending release and the machine learning model will predict the movie's gross revenue. Now to talk more about our data exploration phase, here is Kylie Hicks. </w:t>
+        <w:t xml:space="preserve"> using </w:t>
+      </w:r>
+      <w:r>
+        <w:rPr>
+          <w:rFonts w:ascii="Arial" w:eastAsia="Times New Roman" w:hAnsi="Arial" w:cs="Arial"/>
+          <w:color w:val="24292F"/>
+          <w:sz w:val="24"/>
+          <w:szCs w:val="24"/>
+          <w:shd w:val="clear" w:color="auto" w:fill="FFFFFF"/>
+        </w:rPr>
+        <w:t>include</w:t>
+      </w:r>
+      <w:r>
+        <w:rPr>
+          <w:rFonts w:ascii="Arial" w:eastAsia="Times New Roman" w:hAnsi="Arial" w:cs="Arial"/>
+          <w:color w:val="24292F"/>
+          <w:sz w:val="24"/>
+          <w:szCs w:val="24"/>
+          <w:shd w:val="clear" w:color="auto" w:fill="FFFFFF"/>
+        </w:rPr>
+        <w:t>d</w:t>
+      </w:r>
+      <w:r>
+        <w:rPr>
+          <w:rFonts w:ascii="Arial" w:eastAsia="Times New Roman" w:hAnsi="Arial" w:cs="Arial"/>
+          <w:color w:val="24292F"/>
+          <w:sz w:val="24"/>
+          <w:szCs w:val="24"/>
+          <w:shd w:val="clear" w:color="auto" w:fill="FFFFFF"/>
+        </w:rPr>
+        <w:t xml:space="preserve"> Linear, Lasso, and Ridge Regression. We will also have a dashboard with a user interface that allows users to enter details regarding a pending release and the machine learning model will predict the movie's gross revenue.</w:t>
+      </w:r>
+      <w:r>
+        <w:rPr>
+          <w:rFonts w:ascii="Arial" w:eastAsia="Times New Roman" w:hAnsi="Arial" w:cs="Arial"/>
+          <w:color w:val="24292F"/>
+          <w:sz w:val="24"/>
+          <w:szCs w:val="24"/>
+          <w:shd w:val="clear" w:color="auto" w:fill="FFFFFF"/>
+        </w:rPr>
+        <w:t xml:space="preserve"> At the end of our </w:t>
+      </w:r>
+      <w:r>
+        <w:rPr>
+          <w:rFonts w:ascii="Arial" w:eastAsia="Times New Roman" w:hAnsi="Arial" w:cs="Arial"/>
+          <w:color w:val="24292F"/>
+          <w:sz w:val="24"/>
+          <w:szCs w:val="24"/>
+          <w:shd w:val="clear" w:color="auto" w:fill="FFFFFF"/>
+        </w:rPr>
+        <w:t>presentation,</w:t>
+      </w:r>
+      <w:r>
+        <w:rPr>
+          <w:rFonts w:ascii="Arial" w:eastAsia="Times New Roman" w:hAnsi="Arial" w:cs="Arial"/>
+          <w:color w:val="24292F"/>
+          <w:sz w:val="24"/>
+          <w:szCs w:val="24"/>
+          <w:shd w:val="clear" w:color="auto" w:fill="FFFFFF"/>
+        </w:rPr>
+        <w:t xml:space="preserve"> we will demonstrate a real live movie, Flowers of the Killer Moon, by Martin Scorsese &amp; Leonardo DiCaprio to predict the revenue.</w:t>
+      </w:r>
+      <w:r>
+        <w:rPr>
+          <w:rFonts w:ascii="Arial" w:eastAsia="Times New Roman" w:hAnsi="Arial" w:cs="Arial"/>
+          <w:color w:val="24292F"/>
+          <w:sz w:val="24"/>
+          <w:szCs w:val="24"/>
+          <w:shd w:val="clear" w:color="auto" w:fill="FFFFFF"/>
+        </w:rPr>
+        <w:t xml:space="preserve"> Now to talk more about our data exploration phase, here is Kylie Hicks. </w:t>
       </w:r>
     </w:p>
     <w:p>
@@ -86,39 +157,44 @@
           <w:szCs w:val="24"/>
         </w:rPr>
       </w:pPr>
-      <w:r>
+    </w:p>
+    <w:p>
+      <w:pPr>
+        <w:spacing w:after="0" w:line="240" w:lineRule="auto"/>
+        <w:textAlignment w:val="baseline"/>
+        <w:rPr>
+          <w:rFonts w:ascii="Arial" w:eastAsia="Times New Roman" w:hAnsi="Arial" w:cs="Arial"/>
+          <w:b/>
+          <w:bCs/>
+          <w:color w:val="000000"/>
+        </w:rPr>
+      </w:pPr>
+      <w:r>
+        <w:rPr>
+          <w:rFonts w:ascii="Arial" w:eastAsia="Times New Roman" w:hAnsi="Arial" w:cs="Arial"/>
+          <w:b/>
+          <w:bCs/>
+          <w:color w:val="000000"/>
+          <w:u w:val="single"/>
+        </w:rPr>
+        <w:t>Data Exploration, Database, &amp; Cleaning- Kylie (3 mins)</w:t>
+      </w:r>
+    </w:p>
+    <w:p>
+      <w:pPr>
+        <w:spacing w:after="0" w:line="240" w:lineRule="auto"/>
         <w:rPr>
           <w:rFonts w:ascii="Times New Roman" w:eastAsia="Times New Roman" w:hAnsi="Times New Roman" w:cs="Times New Roman"/>
           <w:sz w:val="24"/>
           <w:szCs w:val="24"/>
         </w:rPr>
-        <w:br/>
-      </w:r>
-    </w:p>
-    <w:p>
-      <w:pPr>
-        <w:numPr>
-          <w:ilvl w:val="0"/>
-          <w:numId w:val="2"/>
-        </w:numPr>
-        <w:spacing w:after="0" w:line="240" w:lineRule="auto"/>
-        <w:textAlignment w:val="baseline"/>
-        <w:rPr>
-          <w:rFonts w:ascii="Arial" w:eastAsia="Times New Roman" w:hAnsi="Arial" w:cs="Arial"/>
-          <w:b/>
-          <w:bCs/>
-          <w:color w:val="000000"/>
-        </w:rPr>
-      </w:pPr>
-      <w:r>
-        <w:rPr>
-          <w:rFonts w:ascii="Arial" w:eastAsia="Times New Roman" w:hAnsi="Arial" w:cs="Arial"/>
-          <w:b/>
-          <w:bCs/>
-          <w:color w:val="000000"/>
-          <w:u w:val="single"/>
-        </w:rPr>
-        <w:t>Data Exploration, Database, &amp; Cleaning- Kylie (3 mins)</w:t>
+      </w:pPr>
+      <w:r>
+        <w:rPr>
+          <w:rFonts w:ascii="Arial" w:eastAsia="Times New Roman" w:hAnsi="Arial" w:cs="Arial"/>
+          <w:color w:val="000000"/>
+        </w:rPr>
+        <w:t>Kaggle Dataset</w:t>
       </w:r>
     </w:p>
     <w:p>
@@ -132,43 +208,20 @@
       </w:pPr>
       <w:r>
         <w:rPr>
-          <w:rFonts w:ascii="Arial" w:eastAsia="Times New Roman" w:hAnsi="Arial" w:cs="Arial"/>
-          <w:color w:val="000000"/>
-        </w:rPr>
-        <w:t>Kaggle Dataset</w:t>
-      </w:r>
-    </w:p>
-    <w:p>
-      <w:pPr>
-        <w:spacing w:after="0" w:line="240" w:lineRule="auto"/>
-        <w:rPr>
           <w:rFonts w:ascii="Times New Roman" w:eastAsia="Times New Roman" w:hAnsi="Times New Roman" w:cs="Times New Roman"/>
           <w:sz w:val="24"/>
           <w:szCs w:val="24"/>
         </w:rPr>
-      </w:pPr>
-      <w:r>
+        <w:br/>
+      </w:r>
+    </w:p>
+    <w:p>
+      <w:pPr>
+        <w:spacing w:after="0" w:line="240" w:lineRule="auto"/>
         <w:rPr>
           <w:rFonts w:ascii="Times New Roman" w:eastAsia="Times New Roman" w:hAnsi="Times New Roman" w:cs="Times New Roman"/>
           <w:sz w:val="24"/>
           <w:szCs w:val="24"/>
-        </w:rPr>
-        <w:br/>
-      </w:r>
-    </w:p>
-    <w:p>
-      <w:pPr>
-        <w:numPr>
-          <w:ilvl w:val="0"/>
-          <w:numId w:val="3"/>
-        </w:numPr>
-        <w:spacing w:after="0" w:line="240" w:lineRule="auto"/>
-        <w:textAlignment w:val="baseline"/>
-        <w:rPr>
-          <w:rFonts w:ascii="Arial" w:eastAsia="Times New Roman" w:hAnsi="Arial" w:cs="Arial"/>
-          <w:b/>
-          <w:bCs/>
-          <w:color w:val="000000"/>
         </w:rPr>
       </w:pPr>
       <w:r>
@@ -306,10 +359,6 @@
     </w:p>
     <w:p>
       <w:pPr>
-        <w:numPr>
-          <w:ilvl w:val="0"/>
-          <w:numId w:val="5"/>
-        </w:numPr>
         <w:spacing w:after="0" w:line="240" w:lineRule="auto"/>
         <w:textAlignment w:val="baseline"/>
         <w:rPr>

</xml_diff>

<commit_message>
Edit final project script for time
</commit_message>
<xml_diff>
--- a/Resources/Final_Project_Script.docx
+++ b/Resources/Final_Project_Script.docx
@@ -232,7 +232,14 @@
           <w:rFonts w:ascii="Segoe UI" w:hAnsi="Segoe UI" w:cs="Segoe UI"/>
           <w:color w:val="24292F"/>
         </w:rPr>
-        <w:t xml:space="preserve">We obtained additional datasets containing the birthdates, number of nominations, and number of awards won by the lead actor/actress listed for each movie in the movie dataset. These secondary datasets were obtained by </w:t>
+        <w:t>A</w:t>
+      </w:r>
+      <w:r>
+        <w:rPr>
+          <w:rFonts w:ascii="Segoe UI" w:hAnsi="Segoe UI" w:cs="Segoe UI"/>
+          <w:color w:val="24292F"/>
+        </w:rPr>
+        <w:t xml:space="preserve">dditional datasets containing the birthdates, number of nominations, and number of awards won by the lead actor/actress listed for each movie in the movie dataset were obtained by </w:t>
       </w:r>
       <w:proofErr w:type="spellStart"/>
       <w:r>
@@ -248,7 +255,35 @@
           <w:rFonts w:ascii="Segoe UI" w:hAnsi="Segoe UI" w:cs="Segoe UI"/>
           <w:color w:val="24292F"/>
         </w:rPr>
-        <w:t xml:space="preserve"> Wikipedia pages. Wikipedia is an online encyclopedia allowing free public access. Information provided by volunteers and contributors through open collaboration. The dataset containing the birthdates was obtained by a script that visited each actors' individual Wikipedia page. The second dataset, containing the Academy Award nominations and awards won for leading and supporting roles since 1927, was obtained by scraping </w:t>
+        <w:t xml:space="preserve"> Wikipedia pages. </w:t>
+      </w:r>
+      <w:r>
+        <w:rPr>
+          <w:rFonts w:ascii="Segoe UI" w:hAnsi="Segoe UI" w:cs="Segoe UI"/>
+          <w:color w:val="24292F"/>
+        </w:rPr>
+        <w:t xml:space="preserve">Which is an </w:t>
+      </w:r>
+      <w:r>
+        <w:rPr>
+          <w:rFonts w:ascii="Segoe UI" w:hAnsi="Segoe UI" w:cs="Segoe UI"/>
+          <w:color w:val="24292F"/>
+        </w:rPr>
+        <w:t xml:space="preserve">online encyclopedia allowing free public access. Information </w:t>
+      </w:r>
+      <w:r>
+        <w:rPr>
+          <w:rFonts w:ascii="Segoe UI" w:hAnsi="Segoe UI" w:cs="Segoe UI"/>
+          <w:color w:val="24292F"/>
+        </w:rPr>
+        <w:t xml:space="preserve">is </w:t>
+      </w:r>
+      <w:r>
+        <w:rPr>
+          <w:rFonts w:ascii="Segoe UI" w:hAnsi="Segoe UI" w:cs="Segoe UI"/>
+          <w:color w:val="24292F"/>
+        </w:rPr>
+        <w:t>provided by volunteers and contributors through open collaboration. The dataset containing the birthdates was obtained by a script that visited each actors' individual Wikipedia page. The second dataset, containing the Academy Award nominations and awards won for leading and supporting roles since 1927, was obtained by scraping </w:t>
       </w:r>
       <w:hyperlink r:id="rId6" w:anchor="List_of_actors" w:history="1">
         <w:r>
@@ -292,15 +327,13 @@
         </w:rPr>
         <w:t xml:space="preserve"> cleaning of the movie dataset from Kaggle included </w:t>
       </w:r>
-      <w:proofErr w:type="gramStart"/>
-      <w:r>
-        <w:rPr>
-          <w:rFonts w:ascii="Segoe UI" w:hAnsi="Segoe UI" w:cs="Segoe UI"/>
-          <w:color w:val="24292F"/>
-        </w:rPr>
-        <w:t>removing  null</w:t>
-      </w:r>
-      <w:proofErr w:type="gramEnd"/>
+      <w:r>
+        <w:rPr>
+          <w:rFonts w:ascii="Segoe UI" w:hAnsi="Segoe UI" w:cs="Segoe UI"/>
+          <w:color w:val="24292F"/>
+        </w:rPr>
+        <w:t>removing null</w:t>
+      </w:r>
       <w:r>
         <w:rPr>
           <w:rFonts w:ascii="Segoe UI" w:hAnsi="Segoe UI" w:cs="Segoe UI"/>
@@ -457,7 +490,23 @@
           <w:rFonts w:ascii="Segoe UI" w:hAnsi="Segoe UI" w:cs="Segoe UI"/>
           <w:color w:val="24292F"/>
         </w:rPr>
-        <w:t xml:space="preserve"> table to essentially create a profile for each movie's starring actor. Since the information scraped from Wikipedia's Academy Awards included all actors who received a nomination or award since 1921, any actor </w:t>
+        <w:t xml:space="preserve"> table to essentially create a profile for each movie's starring actor. Since the information scraped from Wikipedia's Academy Awards included all actors who received a nomination or award since 1921, any actor who did not have a value in the </w:t>
+      </w:r>
+      <w:proofErr w:type="spellStart"/>
+      <w:r>
+        <w:rPr>
+          <w:rFonts w:ascii="Segoe UI" w:hAnsi="Segoe UI" w:cs="Segoe UI"/>
+          <w:color w:val="24292F"/>
+        </w:rPr>
+        <w:t>actor_awards</w:t>
+      </w:r>
+      <w:proofErr w:type="spellEnd"/>
+      <w:r>
+        <w:rPr>
+          <w:rFonts w:ascii="Segoe UI" w:hAnsi="Segoe UI" w:cs="Segoe UI"/>
+          <w:color w:val="24292F"/>
+        </w:rPr>
+        <w:t xml:space="preserve"> table is reasoned to have neither been </w:t>
       </w:r>
       <w:r>
         <w:rPr>
@@ -465,7 +514,7 @@
           <w:color w:val="24292F"/>
         </w:rPr>
         <w:lastRenderedPageBreak/>
-        <w:t xml:space="preserve">who did not have a value in the </w:t>
+        <w:t xml:space="preserve">nominated nor awarded and their values were filled with 0's accordingly. These two </w:t>
       </w:r>
       <w:proofErr w:type="spellStart"/>
       <w:r>
@@ -473,7 +522,7 @@
           <w:rFonts w:ascii="Segoe UI" w:hAnsi="Segoe UI" w:cs="Segoe UI"/>
           <w:color w:val="24292F"/>
         </w:rPr>
-        <w:t>actor_awards</w:t>
+        <w:t>dataframes</w:t>
       </w:r>
       <w:proofErr w:type="spellEnd"/>
       <w:r>
@@ -481,22 +530,6 @@
           <w:rFonts w:ascii="Segoe UI" w:hAnsi="Segoe UI" w:cs="Segoe UI"/>
           <w:color w:val="24292F"/>
         </w:rPr>
-        <w:t xml:space="preserve"> table is reasoned to have neither been nominated nor awarded and their values were filled with 0's accordingly. These two </w:t>
-      </w:r>
-      <w:proofErr w:type="spellStart"/>
-      <w:r>
-        <w:rPr>
-          <w:rFonts w:ascii="Segoe UI" w:hAnsi="Segoe UI" w:cs="Segoe UI"/>
-          <w:color w:val="24292F"/>
-        </w:rPr>
-        <w:t>dataframes</w:t>
-      </w:r>
-      <w:proofErr w:type="spellEnd"/>
-      <w:r>
-        <w:rPr>
-          <w:rFonts w:ascii="Segoe UI" w:hAnsi="Segoe UI" w:cs="Segoe UI"/>
-          <w:color w:val="24292F"/>
-        </w:rPr>
         <w:t xml:space="preserve"> were then merged to create the final dataset including the cleaned information for movies and actors. Upon </w:t>
       </w:r>
       <w:r>
@@ -511,56 +544,7 @@
           <w:rFonts w:ascii="Segoe UI" w:hAnsi="Segoe UI" w:cs="Segoe UI"/>
           <w:color w:val="24292F"/>
         </w:rPr>
-        <w:t xml:space="preserve">, we removed movies with the following ratings: NC-17, Not Rated, TV-MA, Unrated, and X. These movies made up a small portion of the sample and were likely to skew our results since we were focusing on theater releases. Since some columns had numerous unique values, to prepare for the machine learning, we binned the following data: genre, director, writer, star, and company. Additionally, the purpose of obtaining the birthdate of each actor was to find their age at the time of the movie's release. We used their birthdate and the release date to find the age. The following information in our data were categorical: rating, genre, director, writer, star, company, </w:t>
-      </w:r>
-      <w:proofErr w:type="spellStart"/>
-      <w:r>
-        <w:rPr>
-          <w:rFonts w:ascii="Segoe UI" w:hAnsi="Segoe UI" w:cs="Segoe UI"/>
-          <w:color w:val="24292F"/>
-        </w:rPr>
-        <w:t>released_month</w:t>
-      </w:r>
-      <w:proofErr w:type="spellEnd"/>
-      <w:r>
-        <w:rPr>
-          <w:rFonts w:ascii="Segoe UI" w:hAnsi="Segoe UI" w:cs="Segoe UI"/>
-          <w:color w:val="24292F"/>
-        </w:rPr>
-        <w:t xml:space="preserve">, and weekday. We used </w:t>
-      </w:r>
-      <w:proofErr w:type="spellStart"/>
-      <w:r>
-        <w:rPr>
-          <w:rFonts w:ascii="Segoe UI" w:hAnsi="Segoe UI" w:cs="Segoe UI"/>
-          <w:color w:val="24292F"/>
-        </w:rPr>
-        <w:t>Sklearn's</w:t>
-      </w:r>
-      <w:proofErr w:type="spellEnd"/>
-      <w:r>
-        <w:rPr>
-          <w:rFonts w:ascii="Segoe UI" w:hAnsi="Segoe UI" w:cs="Segoe UI"/>
-          <w:color w:val="24292F"/>
-        </w:rPr>
-        <w:t> </w:t>
-      </w:r>
-      <w:proofErr w:type="spellStart"/>
-      <w:r>
-        <w:rPr>
-          <w:rStyle w:val="HTMLCode"/>
-          <w:rFonts w:ascii="Consolas" w:hAnsi="Consolas"/>
-          <w:color w:val="24292F"/>
-        </w:rPr>
-        <w:t>OneHotEncoder</w:t>
-      </w:r>
-      <w:proofErr w:type="spellEnd"/>
-      <w:r>
-        <w:rPr>
-          <w:rFonts w:ascii="Segoe UI" w:hAnsi="Segoe UI" w:cs="Segoe UI"/>
-          <w:color w:val="24292F"/>
-        </w:rPr>
-        <w:t> to encode these data columns so we could feed them to our model.</w:t>
+        <w:t xml:space="preserve">, we removed movies with the following ratings: NC-17, Not Rated, TV-MA, Unrated, and X. These movies made up a small portion of the sample and were likely to skew our results since we were focusing on theater releases. Since some columns had numerous unique values, to prepare for the machine learning, we binned the following data: genre, director, writer, star, and company. </w:t>
       </w:r>
     </w:p>
     <w:p>
@@ -584,138 +568,6 @@
           <w:color w:val="24292F"/>
         </w:rPr>
       </w:pPr>
-      <w:r>
-        <w:rPr>
-          <w:rFonts w:ascii="Segoe UI" w:hAnsi="Segoe UI" w:cs="Segoe UI"/>
-          <w:color w:val="24292F"/>
-          <w:shd w:val="clear" w:color="auto" w:fill="FFFFFF"/>
-        </w:rPr>
-        <w:t xml:space="preserve">We have chosen to use a PostgreSQL database for this project that will be created and maintained locally. Our database contains four tables: movies, </w:t>
-      </w:r>
-      <w:proofErr w:type="spellStart"/>
-      <w:r>
-        <w:rPr>
-          <w:rFonts w:ascii="Segoe UI" w:hAnsi="Segoe UI" w:cs="Segoe UI"/>
-          <w:color w:val="24292F"/>
-          <w:shd w:val="clear" w:color="auto" w:fill="FFFFFF"/>
-        </w:rPr>
-        <w:t>actor_awards</w:t>
-      </w:r>
-      <w:proofErr w:type="spellEnd"/>
-      <w:r>
-        <w:rPr>
-          <w:rFonts w:ascii="Segoe UI" w:hAnsi="Segoe UI" w:cs="Segoe UI"/>
-          <w:color w:val="24292F"/>
-          <w:shd w:val="clear" w:color="auto" w:fill="FFFFFF"/>
-        </w:rPr>
-        <w:t xml:space="preserve">, </w:t>
-      </w:r>
-      <w:proofErr w:type="spellStart"/>
-      <w:r>
-        <w:rPr>
-          <w:rFonts w:ascii="Segoe UI" w:hAnsi="Segoe UI" w:cs="Segoe UI"/>
-          <w:color w:val="24292F"/>
-          <w:shd w:val="clear" w:color="auto" w:fill="FFFFFF"/>
-        </w:rPr>
-        <w:t>actor_bday</w:t>
-      </w:r>
-      <w:proofErr w:type="spellEnd"/>
-      <w:r>
-        <w:rPr>
-          <w:rFonts w:ascii="Segoe UI" w:hAnsi="Segoe UI" w:cs="Segoe UI"/>
-          <w:color w:val="24292F"/>
-          <w:shd w:val="clear" w:color="auto" w:fill="FFFFFF"/>
-        </w:rPr>
-        <w:t xml:space="preserve">, and </w:t>
-      </w:r>
-      <w:proofErr w:type="spellStart"/>
-      <w:r>
-        <w:rPr>
-          <w:rFonts w:ascii="Segoe UI" w:hAnsi="Segoe UI" w:cs="Segoe UI"/>
-          <w:color w:val="24292F"/>
-          <w:shd w:val="clear" w:color="auto" w:fill="FFFFFF"/>
-        </w:rPr>
-        <w:t>released_dayofweek</w:t>
-      </w:r>
-      <w:proofErr w:type="spellEnd"/>
-      <w:r>
-        <w:rPr>
-          <w:rFonts w:ascii="Segoe UI" w:hAnsi="Segoe UI" w:cs="Segoe UI"/>
-          <w:color w:val="24292F"/>
-          <w:shd w:val="clear" w:color="auto" w:fill="FFFFFF"/>
-        </w:rPr>
-        <w:t xml:space="preserve">. The movies table contains the cleaned dataset obtained from Kaggle. The </w:t>
-      </w:r>
-      <w:proofErr w:type="spellStart"/>
-      <w:r>
-        <w:rPr>
-          <w:rFonts w:ascii="Segoe UI" w:hAnsi="Segoe UI" w:cs="Segoe UI"/>
-          <w:color w:val="24292F"/>
-          <w:shd w:val="clear" w:color="auto" w:fill="FFFFFF"/>
-        </w:rPr>
-        <w:t>a</w:t>
-      </w:r>
-      <w:r>
-        <w:rPr>
-          <w:rFonts w:ascii="Segoe UI" w:hAnsi="Segoe UI" w:cs="Segoe UI"/>
-          <w:color w:val="24292F"/>
-          <w:shd w:val="clear" w:color="auto" w:fill="FFFFFF"/>
-        </w:rPr>
-        <w:t>c</w:t>
-      </w:r>
-      <w:r>
-        <w:rPr>
-          <w:rFonts w:ascii="Segoe UI" w:hAnsi="Segoe UI" w:cs="Segoe UI"/>
-          <w:color w:val="24292F"/>
-          <w:shd w:val="clear" w:color="auto" w:fill="FFFFFF"/>
-        </w:rPr>
-        <w:t>tor_awards</w:t>
-      </w:r>
-      <w:proofErr w:type="spellEnd"/>
-      <w:r>
-        <w:rPr>
-          <w:rFonts w:ascii="Segoe UI" w:hAnsi="Segoe UI" w:cs="Segoe UI"/>
-          <w:color w:val="24292F"/>
-          <w:shd w:val="clear" w:color="auto" w:fill="FFFFFF"/>
-        </w:rPr>
-        <w:t xml:space="preserve"> table consists of the number of Academy Award nominations and awards. This table can be merged with the movies table to determine the prominence of the movie's leading actor. The </w:t>
-      </w:r>
-      <w:proofErr w:type="spellStart"/>
-      <w:r>
-        <w:rPr>
-          <w:rFonts w:ascii="Segoe UI" w:hAnsi="Segoe UI" w:cs="Segoe UI"/>
-          <w:color w:val="24292F"/>
-          <w:shd w:val="clear" w:color="auto" w:fill="FFFFFF"/>
-        </w:rPr>
-        <w:t>actor_bdays</w:t>
-      </w:r>
-      <w:proofErr w:type="spellEnd"/>
-      <w:r>
-        <w:rPr>
-          <w:rFonts w:ascii="Segoe UI" w:hAnsi="Segoe UI" w:cs="Segoe UI"/>
-          <w:color w:val="24292F"/>
-          <w:shd w:val="clear" w:color="auto" w:fill="FFFFFF"/>
-        </w:rPr>
-        <w:t xml:space="preserve"> table contains the actors' birthdates, this is used to determine the age of the leading actor when the movie was released. Lastly, the </w:t>
-      </w:r>
-      <w:proofErr w:type="spellStart"/>
-      <w:r>
-        <w:rPr>
-          <w:rFonts w:ascii="Segoe UI" w:hAnsi="Segoe UI" w:cs="Segoe UI"/>
-          <w:color w:val="24292F"/>
-          <w:shd w:val="clear" w:color="auto" w:fill="FFFFFF"/>
-        </w:rPr>
-        <w:t>released_dayofweek</w:t>
-      </w:r>
-      <w:proofErr w:type="spellEnd"/>
-      <w:r>
-        <w:rPr>
-          <w:rFonts w:ascii="Segoe UI" w:hAnsi="Segoe UI" w:cs="Segoe UI"/>
-          <w:color w:val="24292F"/>
-          <w:shd w:val="clear" w:color="auto" w:fill="FFFFFF"/>
-        </w:rPr>
-        <w:t xml:space="preserve"> table contains the day of week that each movie from the movies table was released.</w:t>
-      </w:r>
     </w:p>
     <w:p>
       <w:pPr>

</xml_diff>